<commit_message>
oppdatert rapport med info om login
</commit_message>
<xml_diff>
--- a/dokumentasjon/rapport_del2.docx
+++ b/dokumentasjon/rapport_del2.docx
@@ -1,15 +1,29 @@
 
 <file path=word/document.xml><?xml version="1.0" encoding="utf-8"?>
-<w:document xmlns:wpc="http://schemas.microsoft.com/office/word/2010/wordprocessingCanvas" xmlns:cx="http://schemas.microsoft.com/office/drawing/2014/chartex" xmlns:cx1="http://schemas.microsoft.com/office/drawing/2015/9/8/chartex" xmlns:cx2="http://schemas.microsoft.com/office/drawing/2015/10/21/chartex" xmlns:cx3="http://schemas.microsoft.com/office/drawing/2016/5/9/chartex" xmlns:cx4="http://schemas.microsoft.com/office/drawing/2016/5/10/chartex" xmlns:cx5="http://schemas.microsoft.com/office/drawing/2016/5/11/chartex" xmlns:cx6="http://schemas.microsoft.com/office/drawing/2016/5/12/chartex" xmlns:cx7="http://schemas.microsoft.com/office/drawing/2016/5/13/chartex" xmlns:cx8="http://schemas.microsoft.com/office/drawing/2016/5/14/chartex" xmlns:mc="http://schemas.openxmlformats.org/markup-compatibility/2006" xmlns:aink="http://schemas.microsoft.com/office/drawing/2016/ink" xmlns:am3d="http://schemas.microsoft.com/office/drawing/2017/model3d" xmlns:o="urn:schemas-microsoft-com:office:office" xmlns:r="http://schemas.openxmlformats.org/officeDocument/2006/relationships" xmlns:m="http://schemas.openxmlformats.org/officeDocument/2006/math" xmlns:v="urn:schemas-microsoft-com:vml" xmlns:wp14="http://schemas.microsoft.com/office/word/2010/wordprocessingDrawing" xmlns:wp="http://schemas.openxmlformats.org/drawingml/2006/wordprocessingDrawing" xmlns:w10="urn:schemas-microsoft-com:office:word" xmlns:w="http://schemas.openxmlformats.org/wordprocessingml/2006/main" xmlns:w14="http://schemas.microsoft.com/office/word/2010/wordml" xmlns:w15="http://schemas.microsoft.com/office/word/2012/wordml" xmlns:w16cid="http://schemas.microsoft.com/office/word/2016/wordml/cid" xmlns:w16se="http://schemas.microsoft.com/office/word/2015/wordml/symex" xmlns:wpg="http://schemas.microsoft.com/office/word/2010/wordprocessingGroup" xmlns:wpi="http://schemas.microsoft.com/office/word/2010/wordprocessingInk" xmlns:wne="http://schemas.microsoft.com/office/word/2006/wordml" xmlns:wps="http://schemas.microsoft.com/office/word/2010/wordprocessingShape" mc:Ignorable="w14 w15 w16se w16cid wp14">
+<w:document xmlns:o="urn:schemas-microsoft-com:office:office" xmlns:r="http://schemas.openxmlformats.org/officeDocument/2006/relationships" xmlns:v="urn:schemas-microsoft-com:vml" xmlns:w="http://schemas.openxmlformats.org/wordprocessingml/2006/main" xmlns:w10="urn:schemas-microsoft-com:office:word" xmlns:wp="http://schemas.openxmlformats.org/drawingml/2006/wordprocessingDrawing" xmlns:wps="http://schemas.microsoft.com/office/word/2010/wordprocessingShape" xmlns:wpg="http://schemas.microsoft.com/office/word/2010/wordprocessingGroup" xmlns:mc="http://schemas.openxmlformats.org/markup-compatibility/2006" xmlns:wp14="http://schemas.microsoft.com/office/word/2010/wordprocessingDrawing" xmlns:w14="http://schemas.microsoft.com/office/word/2010/wordml" mc:Ignorable="w14 wp14">
   <w:body>
     <w:p>
-      <w:r>
+      <w:pPr>
+        <w:pStyle w:val="Normal"/>
+        <w:rPr/>
+      </w:pPr>
+      <w:r>
+        <w:rPr/>
         <w:t>11.12.2018</w:t>
       </w:r>
     </w:p>
-    <w:p/>
-    <w:p>
-      <w:pPr>
+    <w:p>
+      <w:pPr>
+        <w:pStyle w:val="Normal"/>
+        <w:rPr/>
+      </w:pPr>
+      <w:r>
+        <w:rPr/>
+      </w:r>
+    </w:p>
+    <w:p>
+      <w:pPr>
+        <w:pStyle w:val="Normal"/>
         <w:rPr>
           <w:sz w:val="72"/>
           <w:szCs w:val="72"/>
@@ -25,14 +39,22 @@
     </w:p>
     <w:p>
       <w:pPr>
-        <w:rPr>
-          <w:sz w:val="24"/>
-          <w:szCs w:val="24"/>
-        </w:rPr>
-      </w:pPr>
-    </w:p>
-    <w:p>
-      <w:pPr>
+        <w:pStyle w:val="Normal"/>
+        <w:rPr>
+          <w:sz w:val="24"/>
+          <w:szCs w:val="24"/>
+        </w:rPr>
+      </w:pPr>
+      <w:r>
+        <w:rPr>
+          <w:sz w:val="24"/>
+          <w:szCs w:val="24"/>
+        </w:rPr>
+      </w:r>
+    </w:p>
+    <w:p>
+      <w:pPr>
+        <w:pStyle w:val="Normal"/>
         <w:rPr>
           <w:sz w:val="24"/>
           <w:szCs w:val="24"/>
@@ -52,19 +74,7 @@
           <w:szCs w:val="24"/>
         </w:rPr>
         <w:t xml:space="preserve"> Joakim Westby</w:t>
-      </w:r>
-      <w:r>
-        <w:rPr>
-          <w:sz w:val="24"/>
-          <w:szCs w:val="24"/>
-        </w:rPr>
         <w:tab/>
-      </w:r>
-      <w:r>
-        <w:rPr>
-          <w:sz w:val="24"/>
-          <w:szCs w:val="24"/>
-        </w:rPr>
         <w:tab/>
       </w:r>
       <w:r>
@@ -81,12 +91,6 @@
           <w:szCs w:val="24"/>
         </w:rPr>
         <w:t xml:space="preserve"> 218165</w:t>
-      </w:r>
-      <w:r>
-        <w:rPr>
-          <w:sz w:val="24"/>
-          <w:szCs w:val="24"/>
-        </w:rPr>
         <w:tab/>
       </w:r>
       <w:r>
@@ -102,25 +106,12 @@
           <w:sz w:val="24"/>
           <w:szCs w:val="24"/>
         </w:rPr>
-        <w:t xml:space="preserve"> 218165</w:t>
-      </w:r>
-      <w:r>
-        <w:rPr>
-          <w:sz w:val="24"/>
-          <w:szCs w:val="24"/>
-        </w:rPr>
-        <w:t>@</w:t>
-      </w:r>
-      <w:r>
-        <w:rPr>
-          <w:sz w:val="24"/>
-          <w:szCs w:val="24"/>
-        </w:rPr>
-        <w:t>student.usn.no</w:t>
-      </w:r>
-    </w:p>
-    <w:p>
-      <w:pPr>
+        <w:t xml:space="preserve"> 218165@student.usn.no</w:t>
+      </w:r>
+    </w:p>
+    <w:p>
+      <w:pPr>
+        <w:pStyle w:val="Normal"/>
         <w:rPr>
           <w:sz w:val="24"/>
           <w:szCs w:val="24"/>
@@ -140,12 +131,6 @@
           <w:szCs w:val="24"/>
         </w:rPr>
         <w:t xml:space="preserve"> William Rastad </w:t>
-      </w:r>
-      <w:r>
-        <w:rPr>
-          <w:sz w:val="24"/>
-          <w:szCs w:val="24"/>
-        </w:rPr>
         <w:tab/>
       </w:r>
       <w:r>
@@ -162,12 +147,6 @@
           <w:szCs w:val="24"/>
         </w:rPr>
         <w:t xml:space="preserve"> 216411 </w:t>
-      </w:r>
-      <w:r>
-        <w:rPr>
-          <w:sz w:val="24"/>
-          <w:szCs w:val="24"/>
-        </w:rPr>
         <w:tab/>
       </w:r>
       <w:r>
@@ -183,25 +162,12 @@
           <w:sz w:val="24"/>
           <w:szCs w:val="24"/>
         </w:rPr>
-        <w:t xml:space="preserve"> 216411</w:t>
-      </w:r>
-      <w:r>
-        <w:rPr>
-          <w:sz w:val="24"/>
-          <w:szCs w:val="24"/>
-        </w:rPr>
-        <w:t>@</w:t>
-      </w:r>
-      <w:r>
-        <w:rPr>
-          <w:sz w:val="24"/>
-          <w:szCs w:val="24"/>
-        </w:rPr>
-        <w:t>student.usn.no</w:t>
-      </w:r>
-    </w:p>
-    <w:p>
-      <w:pPr>
+        <w:t xml:space="preserve"> 216411@student.usn.no</w:t>
+      </w:r>
+    </w:p>
+    <w:p>
+      <w:pPr>
+        <w:pStyle w:val="Normal"/>
         <w:rPr>
           <w:sz w:val="24"/>
           <w:szCs w:val="24"/>
@@ -221,12 +187,6 @@
           <w:szCs w:val="24"/>
         </w:rPr>
         <w:t xml:space="preserve"> Kristoffer Sørensen </w:t>
-      </w:r>
-      <w:r>
-        <w:rPr>
-          <w:sz w:val="24"/>
-          <w:szCs w:val="24"/>
-        </w:rPr>
         <w:tab/>
       </w:r>
       <w:r>
@@ -243,12 +203,6 @@
           <w:szCs w:val="24"/>
         </w:rPr>
         <w:t xml:space="preserve"> 216387</w:t>
-      </w:r>
-      <w:r>
-        <w:rPr>
-          <w:sz w:val="24"/>
-          <w:szCs w:val="24"/>
-        </w:rPr>
         <w:tab/>
       </w:r>
       <w:r>
@@ -264,32 +218,12 @@
           <w:sz w:val="24"/>
           <w:szCs w:val="24"/>
         </w:rPr>
-        <w:t xml:space="preserve"> </w:t>
-      </w:r>
-      <w:r>
-        <w:rPr>
-          <w:sz w:val="24"/>
-          <w:szCs w:val="24"/>
-        </w:rPr>
-        <w:t>216387</w:t>
-      </w:r>
-      <w:r>
-        <w:rPr>
-          <w:sz w:val="24"/>
-          <w:szCs w:val="24"/>
-        </w:rPr>
-        <w:t>@</w:t>
-      </w:r>
-      <w:r>
-        <w:rPr>
-          <w:sz w:val="24"/>
-          <w:szCs w:val="24"/>
-        </w:rPr>
-        <w:t>student.usn.no</w:t>
-      </w:r>
-    </w:p>
-    <w:p>
-      <w:pPr>
+        <w:t xml:space="preserve"> 216387@student.usn.no</w:t>
+      </w:r>
+    </w:p>
+    <w:p>
+      <w:pPr>
+        <w:pStyle w:val="Normal"/>
         <w:rPr>
           <w:sz w:val="24"/>
           <w:szCs w:val="24"/>
@@ -309,19 +243,7 @@
           <w:szCs w:val="24"/>
         </w:rPr>
         <w:t xml:space="preserve"> Simen A. Lyse </w:t>
-      </w:r>
-      <w:r>
-        <w:rPr>
-          <w:sz w:val="24"/>
-          <w:szCs w:val="24"/>
-        </w:rPr>
         <w:tab/>
-      </w:r>
-      <w:r>
-        <w:rPr>
-          <w:sz w:val="24"/>
-          <w:szCs w:val="24"/>
-        </w:rPr>
         <w:tab/>
       </w:r>
       <w:r>
@@ -338,12 +260,6 @@
           <w:szCs w:val="24"/>
         </w:rPr>
         <w:t xml:space="preserve"> 216608 </w:t>
-      </w:r>
-      <w:r>
-        <w:rPr>
-          <w:sz w:val="24"/>
-          <w:szCs w:val="24"/>
-        </w:rPr>
         <w:tab/>
       </w:r>
       <w:r>
@@ -359,225 +275,358 @@
           <w:sz w:val="24"/>
           <w:szCs w:val="24"/>
         </w:rPr>
-        <w:t xml:space="preserve"> </w:t>
-      </w:r>
-      <w:r>
-        <w:rPr>
-          <w:sz w:val="24"/>
-          <w:szCs w:val="24"/>
-        </w:rPr>
-        <w:t>216608</w:t>
-      </w:r>
-      <w:r>
-        <w:rPr>
-          <w:sz w:val="24"/>
-          <w:szCs w:val="24"/>
-        </w:rPr>
-        <w:t>@</w:t>
-      </w:r>
-      <w:r>
-        <w:rPr>
-          <w:sz w:val="24"/>
-          <w:szCs w:val="24"/>
-        </w:rPr>
-        <w:t>student.usn.no</w:t>
-      </w:r>
-    </w:p>
-    <w:p>
-      <w:pPr>
-        <w:rPr>
-          <w:sz w:val="24"/>
-          <w:szCs w:val="24"/>
-        </w:rPr>
-      </w:pPr>
-    </w:p>
-    <w:p>
-      <w:pPr>
-        <w:rPr>
-          <w:sz w:val="24"/>
-          <w:szCs w:val="24"/>
-        </w:rPr>
-      </w:pPr>
-    </w:p>
-    <w:p>
-      <w:pPr>
-        <w:rPr>
-          <w:sz w:val="24"/>
-          <w:szCs w:val="24"/>
-        </w:rPr>
-      </w:pPr>
-    </w:p>
-    <w:p>
-      <w:pPr>
-        <w:rPr>
-          <w:sz w:val="24"/>
-          <w:szCs w:val="24"/>
-        </w:rPr>
-      </w:pPr>
-    </w:p>
-    <w:p>
-      <w:pPr>
-        <w:rPr>
-          <w:sz w:val="24"/>
-          <w:szCs w:val="24"/>
-        </w:rPr>
-      </w:pPr>
-    </w:p>
-    <w:p>
-      <w:pPr>
-        <w:rPr>
-          <w:sz w:val="24"/>
-          <w:szCs w:val="24"/>
-        </w:rPr>
-      </w:pPr>
-    </w:p>
-    <w:p>
-      <w:pPr>
-        <w:rPr>
-          <w:sz w:val="24"/>
-          <w:szCs w:val="24"/>
-        </w:rPr>
-      </w:pPr>
-    </w:p>
-    <w:p>
-      <w:pPr>
-        <w:rPr>
-          <w:sz w:val="24"/>
-          <w:szCs w:val="24"/>
-        </w:rPr>
-      </w:pPr>
-    </w:p>
-    <w:p>
-      <w:pPr>
-        <w:rPr>
-          <w:sz w:val="24"/>
-          <w:szCs w:val="24"/>
-        </w:rPr>
-      </w:pPr>
-    </w:p>
-    <w:p>
-      <w:pPr>
-        <w:rPr>
-          <w:sz w:val="24"/>
-          <w:szCs w:val="24"/>
-        </w:rPr>
-      </w:pPr>
-    </w:p>
-    <w:p>
-      <w:pPr>
-        <w:rPr>
-          <w:sz w:val="24"/>
-          <w:szCs w:val="24"/>
-        </w:rPr>
-      </w:pPr>
-    </w:p>
-    <w:p>
-      <w:pPr>
-        <w:rPr>
-          <w:sz w:val="24"/>
-          <w:szCs w:val="24"/>
-        </w:rPr>
-      </w:pPr>
-    </w:p>
-    <w:p>
-      <w:pPr>
-        <w:rPr>
-          <w:sz w:val="24"/>
-          <w:szCs w:val="24"/>
-        </w:rPr>
-      </w:pPr>
-    </w:p>
-    <w:p>
-      <w:pPr>
-        <w:rPr>
-          <w:sz w:val="24"/>
-          <w:szCs w:val="24"/>
-        </w:rPr>
-      </w:pPr>
-    </w:p>
-    <w:p>
-      <w:pPr>
-        <w:rPr>
-          <w:sz w:val="24"/>
-          <w:szCs w:val="24"/>
-        </w:rPr>
-      </w:pPr>
-    </w:p>
-    <w:p>
-      <w:pPr>
-        <w:rPr>
-          <w:sz w:val="24"/>
-          <w:szCs w:val="24"/>
-        </w:rPr>
-      </w:pPr>
-    </w:p>
-    <w:p>
-      <w:pPr>
-        <w:rPr>
-          <w:sz w:val="24"/>
-          <w:szCs w:val="24"/>
-        </w:rPr>
-      </w:pPr>
-    </w:p>
-    <w:p>
-      <w:pPr>
-        <w:rPr>
-          <w:sz w:val="24"/>
-          <w:szCs w:val="24"/>
-        </w:rPr>
-      </w:pPr>
-    </w:p>
-    <w:p>
-      <w:pPr>
-        <w:rPr>
-          <w:sz w:val="24"/>
-          <w:szCs w:val="24"/>
-        </w:rPr>
-      </w:pPr>
-    </w:p>
-    <w:p>
-      <w:pPr>
+        <w:t xml:space="preserve"> 216608@student.usn.no</w:t>
+      </w:r>
+    </w:p>
+    <w:p>
+      <w:pPr>
+        <w:pStyle w:val="Normal"/>
+        <w:rPr>
+          <w:sz w:val="24"/>
+          <w:szCs w:val="24"/>
+        </w:rPr>
+      </w:pPr>
+      <w:r>
+        <w:rPr>
+          <w:sz w:val="24"/>
+          <w:szCs w:val="24"/>
+        </w:rPr>
+      </w:r>
+    </w:p>
+    <w:p>
+      <w:pPr>
+        <w:pStyle w:val="Normal"/>
+        <w:rPr>
+          <w:sz w:val="24"/>
+          <w:szCs w:val="24"/>
+        </w:rPr>
+      </w:pPr>
+      <w:r>
+        <w:rPr>
+          <w:sz w:val="24"/>
+          <w:szCs w:val="24"/>
+        </w:rPr>
+      </w:r>
+    </w:p>
+    <w:p>
+      <w:pPr>
+        <w:pStyle w:val="Normal"/>
+        <w:rPr>
+          <w:sz w:val="24"/>
+          <w:szCs w:val="24"/>
+        </w:rPr>
+      </w:pPr>
+      <w:r>
+        <w:rPr>
+          <w:sz w:val="24"/>
+          <w:szCs w:val="24"/>
+        </w:rPr>
+      </w:r>
+    </w:p>
+    <w:p>
+      <w:pPr>
+        <w:pStyle w:val="Normal"/>
+        <w:rPr>
+          <w:sz w:val="24"/>
+          <w:szCs w:val="24"/>
+        </w:rPr>
+      </w:pPr>
+      <w:r>
+        <w:rPr>
+          <w:sz w:val="24"/>
+          <w:szCs w:val="24"/>
+        </w:rPr>
+      </w:r>
+    </w:p>
+    <w:p>
+      <w:pPr>
+        <w:pStyle w:val="Normal"/>
+        <w:rPr>
+          <w:sz w:val="24"/>
+          <w:szCs w:val="24"/>
+        </w:rPr>
+      </w:pPr>
+      <w:r>
+        <w:rPr>
+          <w:sz w:val="24"/>
+          <w:szCs w:val="24"/>
+        </w:rPr>
+      </w:r>
+    </w:p>
+    <w:p>
+      <w:pPr>
+        <w:pStyle w:val="Normal"/>
+        <w:rPr>
+          <w:sz w:val="24"/>
+          <w:szCs w:val="24"/>
+        </w:rPr>
+      </w:pPr>
+      <w:r>
+        <w:rPr>
+          <w:sz w:val="24"/>
+          <w:szCs w:val="24"/>
+        </w:rPr>
+      </w:r>
+    </w:p>
+    <w:p>
+      <w:pPr>
+        <w:pStyle w:val="Normal"/>
+        <w:rPr>
+          <w:sz w:val="24"/>
+          <w:szCs w:val="24"/>
+        </w:rPr>
+      </w:pPr>
+      <w:r>
+        <w:rPr>
+          <w:sz w:val="24"/>
+          <w:szCs w:val="24"/>
+        </w:rPr>
+      </w:r>
+    </w:p>
+    <w:p>
+      <w:pPr>
+        <w:pStyle w:val="Normal"/>
+        <w:rPr>
+          <w:sz w:val="24"/>
+          <w:szCs w:val="24"/>
+        </w:rPr>
+      </w:pPr>
+      <w:r>
+        <w:rPr>
+          <w:sz w:val="24"/>
+          <w:szCs w:val="24"/>
+        </w:rPr>
+      </w:r>
+    </w:p>
+    <w:p>
+      <w:pPr>
+        <w:pStyle w:val="Normal"/>
+        <w:rPr>
+          <w:sz w:val="24"/>
+          <w:szCs w:val="24"/>
+        </w:rPr>
+      </w:pPr>
+      <w:r>
+        <w:rPr>
+          <w:sz w:val="24"/>
+          <w:szCs w:val="24"/>
+        </w:rPr>
+      </w:r>
+    </w:p>
+    <w:p>
+      <w:pPr>
+        <w:pStyle w:val="Normal"/>
+        <w:rPr>
+          <w:sz w:val="24"/>
+          <w:szCs w:val="24"/>
+        </w:rPr>
+      </w:pPr>
+      <w:r>
+        <w:rPr>
+          <w:sz w:val="24"/>
+          <w:szCs w:val="24"/>
+        </w:rPr>
+      </w:r>
+    </w:p>
+    <w:p>
+      <w:pPr>
+        <w:pStyle w:val="Normal"/>
+        <w:rPr>
+          <w:sz w:val="24"/>
+          <w:szCs w:val="24"/>
+        </w:rPr>
+      </w:pPr>
+      <w:r>
+        <w:rPr>
+          <w:sz w:val="24"/>
+          <w:szCs w:val="24"/>
+        </w:rPr>
+      </w:r>
+    </w:p>
+    <w:p>
+      <w:pPr>
+        <w:pStyle w:val="Normal"/>
+        <w:rPr>
+          <w:sz w:val="24"/>
+          <w:szCs w:val="24"/>
+        </w:rPr>
+      </w:pPr>
+      <w:r>
+        <w:rPr>
+          <w:sz w:val="24"/>
+          <w:szCs w:val="24"/>
+        </w:rPr>
+      </w:r>
+    </w:p>
+    <w:p>
+      <w:pPr>
+        <w:pStyle w:val="Normal"/>
+        <w:rPr>
+          <w:sz w:val="24"/>
+          <w:szCs w:val="24"/>
+        </w:rPr>
+      </w:pPr>
+      <w:r>
+        <w:rPr>
+          <w:sz w:val="24"/>
+          <w:szCs w:val="24"/>
+        </w:rPr>
+      </w:r>
+    </w:p>
+    <w:p>
+      <w:pPr>
+        <w:pStyle w:val="Normal"/>
+        <w:rPr>
+          <w:sz w:val="24"/>
+          <w:szCs w:val="24"/>
+        </w:rPr>
+      </w:pPr>
+      <w:r>
+        <w:rPr>
+          <w:sz w:val="24"/>
+          <w:szCs w:val="24"/>
+        </w:rPr>
+      </w:r>
+    </w:p>
+    <w:p>
+      <w:pPr>
+        <w:pStyle w:val="Normal"/>
+        <w:rPr>
+          <w:sz w:val="24"/>
+          <w:szCs w:val="24"/>
+        </w:rPr>
+      </w:pPr>
+      <w:r>
+        <w:rPr>
+          <w:sz w:val="24"/>
+          <w:szCs w:val="24"/>
+        </w:rPr>
+      </w:r>
+    </w:p>
+    <w:p>
+      <w:pPr>
+        <w:pStyle w:val="Normal"/>
+        <w:rPr>
+          <w:sz w:val="24"/>
+          <w:szCs w:val="24"/>
+        </w:rPr>
+      </w:pPr>
+      <w:r>
+        <w:rPr>
+          <w:sz w:val="24"/>
+          <w:szCs w:val="24"/>
+        </w:rPr>
+      </w:r>
+    </w:p>
+    <w:p>
+      <w:pPr>
+        <w:pStyle w:val="Normal"/>
+        <w:rPr>
+          <w:sz w:val="24"/>
+          <w:szCs w:val="24"/>
+        </w:rPr>
+      </w:pPr>
+      <w:r>
+        <w:rPr>
+          <w:sz w:val="24"/>
+          <w:szCs w:val="24"/>
+        </w:rPr>
+      </w:r>
+    </w:p>
+    <w:p>
+      <w:pPr>
+        <w:pStyle w:val="Normal"/>
+        <w:rPr>
+          <w:sz w:val="24"/>
+          <w:szCs w:val="24"/>
+        </w:rPr>
+      </w:pPr>
+      <w:r>
+        <w:rPr>
+          <w:sz w:val="24"/>
+          <w:szCs w:val="24"/>
+        </w:rPr>
+      </w:r>
+    </w:p>
+    <w:p>
+      <w:pPr>
+        <w:pStyle w:val="Normal"/>
+        <w:rPr>
+          <w:sz w:val="24"/>
+          <w:szCs w:val="24"/>
+        </w:rPr>
+      </w:pPr>
+      <w:r>
+        <w:rPr>
+          <w:sz w:val="24"/>
+          <w:szCs w:val="24"/>
+        </w:rPr>
+      </w:r>
+    </w:p>
+    <w:p>
+      <w:pPr>
+        <w:pStyle w:val="Normal"/>
         <w:rPr>
           <w:b/>
+          <w:b/>
         </w:rPr>
       </w:pPr>
       <w:bookmarkStart w:id="0" w:name="_GoBack"/>
-      <w:bookmarkEnd w:id="0"/>
-    </w:p>
-    <w:p>
-      <w:pPr>
+      <w:bookmarkStart w:id="1" w:name="_GoBack"/>
+      <w:bookmarkEnd w:id="1"/>
+      <w:r>
         <w:rPr>
           <w:b/>
         </w:rPr>
-      </w:pPr>
-      <w:r>
+      </w:r>
+    </w:p>
+    <w:p>
+      <w:pPr>
+        <w:pStyle w:val="Normal"/>
         <w:rPr>
           <w:b/>
-        </w:rPr>
-        <w:lastRenderedPageBreak/>
+          <w:b/>
+        </w:rPr>
+      </w:pPr>
+      <w:r>
+        <w:rPr>
+          <w:b/>
+        </w:rPr>
         <w:t>Databasemodellen</w:t>
       </w:r>
     </w:p>
     <w:p>
-      <w:r>
+      <w:pPr>
+        <w:pStyle w:val="Normal"/>
+        <w:rPr/>
+      </w:pPr>
+      <w:r>
+        <w:rPr/>
         <w:t>Vi har lagt til fornavn, etternavn og fødselsdato i tillegg til databasemodellen i vedlegg 1. Dette er på grunn av profilsiden, hvor vi ønsker å kunne sette navn på profilene så brukeren kan kommunisere med hverandre og vite hvem som er hvem. brukerNavn = studentnummer.</w:t>
       </w:r>
     </w:p>
     <w:p>
-      <w:r>
+      <w:pPr>
+        <w:pStyle w:val="Normal"/>
+        <w:rPr/>
+      </w:pPr>
+      <w:r>
+        <w:rPr/>
         <w:t>Oppdatert databasemodell:</w:t>
       </w:r>
     </w:p>
     <w:p>
-      <w:r>
-        <w:rPr>
-          <w:noProof/>
-        </w:rPr>
+      <w:pPr>
+        <w:pStyle w:val="Normal"/>
+        <w:rPr/>
+      </w:pPr>
+      <w:r>
+        <w:rPr/>
         <w:drawing>
           <wp:inline distT="0" distB="0" distL="0" distR="0">
             <wp:extent cx="2362200" cy="2194560"/>
             <wp:effectExtent l="0" t="0" r="0" b="0"/>
-            <wp:docPr id="1" name="Bilde 1"/>
+            <wp:docPr id="1" name="Bilde 1" descr=""/>
             <wp:cNvGraphicFramePr>
               <a:graphicFrameLocks xmlns:a="http://schemas.openxmlformats.org/drawingml/2006/main" noChangeAspect="1"/>
             </wp:cNvGraphicFramePr>
@@ -585,20 +634,13 @@
               <a:graphicData uri="http://schemas.openxmlformats.org/drawingml/2006/picture">
                 <pic:pic xmlns:pic="http://schemas.openxmlformats.org/drawingml/2006/picture">
                   <pic:nvPicPr>
-                    <pic:cNvPr id="0" name="Bilde 1"/>
+                    <pic:cNvPr id="1" name="Bilde 1" descr=""/>
                     <pic:cNvPicPr>
                       <a:picLocks noChangeAspect="1" noChangeArrowheads="1"/>
                     </pic:cNvPicPr>
                   </pic:nvPicPr>
                   <pic:blipFill>
-                    <a:blip r:embed="rId4">
-                      <a:extLst>
-                        <a:ext uri="{28A0092B-C50C-407E-A947-70E740481C1C}">
-                          <a14:useLocalDpi xmlns:a14="http://schemas.microsoft.com/office/drawing/2010/main" val="0"/>
-                        </a:ext>
-                      </a:extLst>
-                    </a:blip>
-                    <a:srcRect/>
+                    <a:blip r:embed="rId2"/>
                     <a:stretch>
                       <a:fillRect/>
                     </a:stretch>
@@ -611,10 +653,6 @@
                     <a:prstGeom prst="rect">
                       <a:avLst/>
                     </a:prstGeom>
-                    <a:noFill/>
-                    <a:ln>
-                      <a:noFill/>
-                    </a:ln>
                   </pic:spPr>
                 </pic:pic>
               </a:graphicData>
@@ -625,14 +663,9 @@
     </w:p>
     <w:p>
       <w:pPr>
+        <w:pStyle w:val="Normal"/>
         <w:rPr>
           <w:b/>
-        </w:rPr>
-      </w:pPr>
-    </w:p>
-    <w:p>
-      <w:pPr>
-        <w:rPr>
           <w:b/>
         </w:rPr>
       </w:pPr>
@@ -640,69 +673,748 @@
         <w:rPr>
           <w:b/>
         </w:rPr>
+      </w:r>
+    </w:p>
+    <w:p>
+      <w:pPr>
+        <w:pStyle w:val="Normal"/>
+        <w:rPr>
+          <w:b/>
+          <w:b/>
+        </w:rPr>
+      </w:pPr>
+      <w:r>
+        <w:rPr>
+          <w:b/>
+        </w:rPr>
         <w:t>Registrering</w:t>
       </w:r>
     </w:p>
     <w:p>
       <w:pPr>
+        <w:pStyle w:val="Normal"/>
+        <w:rPr/>
+      </w:pPr>
+      <w:r>
         <w:rPr>
           <w:b/>
         </w:rPr>
-      </w:pPr>
-      <w:r>
-        <w:rPr>
-          <w:b/>
-        </w:rPr>
         <w:t>Login</w:t>
       </w:r>
     </w:p>
-    <w:p/>
-    <w:p>
-      <w:pPr>
-        <w:rPr>
-          <w:sz w:val="24"/>
-          <w:szCs w:val="24"/>
-        </w:rPr>
-      </w:pPr>
+    <w:p>
+      <w:pPr>
+        <w:pStyle w:val="Normal"/>
+        <w:rPr>
+          <w:b w:val="false"/>
+          <w:b w:val="false"/>
+          <w:bCs w:val="false"/>
+        </w:rPr>
+      </w:pPr>
+      <w:r>
+        <w:rPr>
+          <w:b w:val="false"/>
+          <w:bCs w:val="false"/>
+        </w:rPr>
+        <w:t>For innlogging har det blitt brukt PDO for tilkobling mot databasen.</w:t>
+      </w:r>
+    </w:p>
+    <w:p>
+      <w:pPr>
+        <w:pStyle w:val="Normal"/>
+        <w:rPr>
+          <w:b w:val="false"/>
+          <w:b w:val="false"/>
+          <w:bCs w:val="false"/>
+        </w:rPr>
+      </w:pPr>
+      <w:r>
+        <w:rPr>
+          <w:b w:val="false"/>
+          <w:bCs w:val="false"/>
+        </w:rPr>
+        <w:t>For å motvirke sql-injection har det blitt brukt prepared statements.</w:t>
+      </w:r>
+      <w:r>
+        <w:rPr>
+          <w:b w:val="false"/>
+          <w:bCs w:val="false"/>
+        </w:rPr>
+        <w:t xml:space="preserve"> Dette er en form for kommunikasjon der query parameterene blir sendt sepparat fra sql-spørring inn til databasen(Huseby, 2004, s.39). Sql-injekson vil derfor ikke være mulig og "vasking" av escape characters ikke være nødvendig i denne sammenhengen.</w:t>
+      </w:r>
+    </w:p>
+    <w:p>
+      <w:pPr>
+        <w:pStyle w:val="Normal"/>
+        <w:rPr>
+          <w:b w:val="false"/>
+          <w:b w:val="false"/>
+          <w:bCs w:val="false"/>
+        </w:rPr>
+      </w:pPr>
+      <w:r>
+        <w:rPr>
+          <w:b w:val="false"/>
+          <w:bCs w:val="false"/>
+        </w:rPr>
+      </w:r>
+    </w:p>
+    <w:p>
+      <w:pPr>
+        <w:pStyle w:val="Normal"/>
+        <w:rPr>
+          <w:b w:val="false"/>
+          <w:b w:val="false"/>
+          <w:bCs w:val="false"/>
+        </w:rPr>
+      </w:pPr>
+      <w:r>
+        <w:rPr>
+          <w:b w:val="false"/>
+          <w:bCs w:val="false"/>
+        </w:rPr>
+        <w:t>En registrert brukers passord vil være lagret som en hash i databasen som er opprettet med krypteringsalgoritmen sha1 kombinert med foranstillt salt "IT2_2019". Dette gjøres to ganger for å øke sikring mot angrep ved bruk av rainbow tables.</w:t>
+      </w:r>
+    </w:p>
+    <w:p>
+      <w:pPr>
+        <w:pStyle w:val="Normal"/>
+        <w:rPr>
+          <w:b w:val="false"/>
+          <w:b w:val="false"/>
+          <w:bCs w:val="false"/>
+        </w:rPr>
+      </w:pPr>
+      <w:r>
+        <w:rPr>
+          <w:b w:val="false"/>
+          <w:bCs w:val="false"/>
+        </w:rPr>
+        <w:t>sha1(salt + ( sha1(salt + passord)))</w:t>
+      </w:r>
+    </w:p>
+    <w:p>
+      <w:pPr>
+        <w:pStyle w:val="Normal"/>
+        <w:rPr>
+          <w:b w:val="false"/>
+          <w:b w:val="false"/>
+          <w:bCs w:val="false"/>
+        </w:rPr>
+      </w:pPr>
+      <w:r>
+        <w:rPr>
+          <w:b w:val="false"/>
+          <w:bCs w:val="false"/>
+        </w:rPr>
+      </w:r>
+    </w:p>
+    <w:p>
+      <w:pPr>
+        <w:pStyle w:val="Normal"/>
+        <w:rPr/>
+      </w:pPr>
+      <w:r>
+        <w:rPr>
+          <w:b w:val="false"/>
+          <w:bCs w:val="false"/>
+        </w:rPr>
+        <w:t>Logg</w:t>
+      </w:r>
+      <w:r>
+        <w:rPr>
+          <w:b w:val="false"/>
+          <w:bCs w:val="false"/>
+        </w:rPr>
+        <w:t>-inn</w:t>
+      </w:r>
+      <w:r>
+        <w:rPr>
+          <w:b w:val="false"/>
+          <w:bCs w:val="false"/>
+        </w:rPr>
+        <w:t xml:space="preserve"> fungerer, men vi har ikke inkludert forsvarsmekanismer mot bruteforce angrep. </w:t>
+      </w:r>
+    </w:p>
+    <w:p>
+      <w:pPr>
+        <w:pStyle w:val="Normal"/>
+        <w:rPr>
+          <w:b w:val="false"/>
+          <w:b w:val="false"/>
+          <w:bCs w:val="false"/>
+        </w:rPr>
+      </w:pPr>
+      <w:r>
+        <w:rPr/>
+      </w:r>
+    </w:p>
+    <w:p>
+      <w:pPr>
+        <w:pStyle w:val="Normal"/>
+        <w:rPr>
+          <w:b w:val="false"/>
+          <w:b w:val="false"/>
+          <w:bCs w:val="false"/>
+        </w:rPr>
+      </w:pPr>
+      <w:r>
+        <w:rPr/>
+      </w:r>
+    </w:p>
+    <w:p>
+      <w:pPr>
+        <w:pStyle w:val="Normal"/>
+        <w:rPr/>
+      </w:pPr>
+      <w:r>
+        <w:rPr>
+          <w:b w:val="false"/>
+          <w:bCs w:val="false"/>
+        </w:rPr>
+        <w:t>Den planlagte løsningen</w:t>
+      </w:r>
+      <w:r>
+        <w:rPr>
+          <w:b w:val="false"/>
+          <w:bCs w:val="false"/>
+        </w:rPr>
+        <w:t>:</w:t>
+      </w:r>
+    </w:p>
+    <w:tbl>
+      <w:tblPr>
+        <w:tblW w:w="9072" w:type="dxa"/>
+        <w:jc w:val="left"/>
+        <w:tblInd w:w="55" w:type="dxa"/>
+        <w:tblBorders>
+          <w:top w:val="single" w:sz="2" w:space="0" w:color="000000"/>
+          <w:left w:val="single" w:sz="2" w:space="0" w:color="000000"/>
+          <w:bottom w:val="single" w:sz="2" w:space="0" w:color="000000"/>
+          <w:insideH w:val="single" w:sz="2" w:space="0" w:color="000000"/>
+        </w:tblBorders>
+        <w:tblCellMar>
+          <w:top w:w="55" w:type="dxa"/>
+          <w:left w:w="54" w:type="dxa"/>
+          <w:bottom w:w="55" w:type="dxa"/>
+          <w:right w:w="55" w:type="dxa"/>
+        </w:tblCellMar>
+      </w:tblPr>
+      <w:tblGrid>
+        <w:gridCol w:w="3023"/>
+        <w:gridCol w:w="3024"/>
+        <w:gridCol w:w="3025"/>
+      </w:tblGrid>
+      <w:tr>
+        <w:trPr/>
+        <w:tc>
+          <w:tcPr>
+            <w:tcW w:w="3023" w:type="dxa"/>
+            <w:tcBorders>
+              <w:top w:val="single" w:sz="2" w:space="0" w:color="000000"/>
+              <w:left w:val="single" w:sz="2" w:space="0" w:color="000000"/>
+              <w:bottom w:val="single" w:sz="2" w:space="0" w:color="000000"/>
+              <w:insideH w:val="single" w:sz="2" w:space="0" w:color="000000"/>
+            </w:tcBorders>
+            <w:shd w:fill="auto" w:val="clear"/>
+            <w:tcMar>
+              <w:left w:w="54" w:type="dxa"/>
+            </w:tcMar>
+          </w:tcPr>
+          <w:p>
+            <w:pPr>
+              <w:pStyle w:val="TableContents"/>
+              <w:spacing w:before="0" w:after="160"/>
+              <w:rPr/>
+            </w:pPr>
+            <w:r>
+              <w:rPr/>
+              <w:t>feilLoginnSiste:</w:t>
+            </w:r>
+          </w:p>
+        </w:tc>
+        <w:tc>
+          <w:tcPr>
+            <w:tcW w:w="3024" w:type="dxa"/>
+            <w:tcBorders>
+              <w:top w:val="single" w:sz="2" w:space="0" w:color="000000"/>
+              <w:left w:val="single" w:sz="2" w:space="0" w:color="000000"/>
+              <w:bottom w:val="single" w:sz="2" w:space="0" w:color="000000"/>
+              <w:insideH w:val="single" w:sz="2" w:space="0" w:color="000000"/>
+            </w:tcBorders>
+            <w:shd w:fill="auto" w:val="clear"/>
+            <w:tcMar>
+              <w:left w:w="54" w:type="dxa"/>
+            </w:tcMar>
+          </w:tcPr>
+          <w:p>
+            <w:pPr>
+              <w:pStyle w:val="TableContents"/>
+              <w:spacing w:before="0" w:after="160"/>
+              <w:rPr/>
+            </w:pPr>
+            <w:r>
+              <w:rPr/>
+              <w:t>feilLoginnTeller:</w:t>
+            </w:r>
+            <w:r>
+              <w:rPr/>
+              <w:t>1 or</w:t>
+            </w:r>
+            <w:r>
+              <w:rPr/>
+              <w:t xml:space="preserve"> 2</w:t>
+            </w:r>
+          </w:p>
+        </w:tc>
+        <w:tc>
+          <w:tcPr>
+            <w:tcW w:w="3025" w:type="dxa"/>
+            <w:tcBorders>
+              <w:top w:val="single" w:sz="2" w:space="0" w:color="000000"/>
+              <w:left w:val="single" w:sz="2" w:space="0" w:color="000000"/>
+              <w:bottom w:val="single" w:sz="2" w:space="0" w:color="000000"/>
+              <w:right w:val="single" w:sz="2" w:space="0" w:color="000000"/>
+              <w:insideH w:val="single" w:sz="2" w:space="0" w:color="000000"/>
+              <w:insideV w:val="single" w:sz="2" w:space="0" w:color="000000"/>
+            </w:tcBorders>
+            <w:shd w:fill="auto" w:val="clear"/>
+            <w:tcMar>
+              <w:left w:w="54" w:type="dxa"/>
+            </w:tcMar>
+          </w:tcPr>
+          <w:p>
+            <w:pPr>
+              <w:pStyle w:val="TableContents"/>
+              <w:rPr/>
+            </w:pPr>
+            <w:r>
+              <w:rPr/>
+              <w:t>feilLoginnTeller: +=1</w:t>
+            </w:r>
+          </w:p>
+          <w:p>
+            <w:pPr>
+              <w:pStyle w:val="TableContents"/>
+              <w:spacing w:before="0" w:after="160"/>
+              <w:rPr/>
+            </w:pPr>
+            <w:r>
+              <w:rPr/>
+              <w:t>forsøk gjennomføres</w:t>
+            </w:r>
+          </w:p>
+        </w:tc>
+      </w:tr>
+      <w:tr>
+        <w:trPr/>
+        <w:tc>
+          <w:tcPr>
+            <w:tcW w:w="3023" w:type="dxa"/>
+            <w:tcBorders>
+              <w:left w:val="single" w:sz="2" w:space="0" w:color="000000"/>
+              <w:bottom w:val="single" w:sz="2" w:space="0" w:color="000000"/>
+              <w:insideH w:val="single" w:sz="2" w:space="0" w:color="000000"/>
+            </w:tcBorders>
+            <w:shd w:fill="auto" w:val="clear"/>
+            <w:tcMar>
+              <w:left w:w="54" w:type="dxa"/>
+            </w:tcMar>
+          </w:tcPr>
+          <w:p>
+            <w:pPr>
+              <w:pStyle w:val="TableContents"/>
+              <w:spacing w:before="0" w:after="160"/>
+              <w:rPr/>
+            </w:pPr>
+            <w:r>
+              <w:rPr/>
+              <w:t>feilLoginnSiste:</w:t>
+            </w:r>
+          </w:p>
+        </w:tc>
+        <w:tc>
+          <w:tcPr>
+            <w:tcW w:w="3024" w:type="dxa"/>
+            <w:tcBorders>
+              <w:left w:val="single" w:sz="2" w:space="0" w:color="000000"/>
+              <w:bottom w:val="single" w:sz="2" w:space="0" w:color="000000"/>
+              <w:insideH w:val="single" w:sz="2" w:space="0" w:color="000000"/>
+            </w:tcBorders>
+            <w:shd w:fill="auto" w:val="clear"/>
+            <w:tcMar>
+              <w:left w:w="54" w:type="dxa"/>
+            </w:tcMar>
+          </w:tcPr>
+          <w:p>
+            <w:pPr>
+              <w:pStyle w:val="TableContents"/>
+              <w:spacing w:before="0" w:after="160"/>
+              <w:rPr/>
+            </w:pPr>
+            <w:r>
+              <w:rPr/>
+              <w:t>feilLoginnTeller:0</w:t>
+            </w:r>
+          </w:p>
+        </w:tc>
+        <w:tc>
+          <w:tcPr>
+            <w:tcW w:w="3025" w:type="dxa"/>
+            <w:tcBorders>
+              <w:left w:val="single" w:sz="2" w:space="0" w:color="000000"/>
+              <w:bottom w:val="single" w:sz="2" w:space="0" w:color="000000"/>
+              <w:right w:val="single" w:sz="2" w:space="0" w:color="000000"/>
+              <w:insideH w:val="single" w:sz="2" w:space="0" w:color="000000"/>
+              <w:insideV w:val="single" w:sz="2" w:space="0" w:color="000000"/>
+            </w:tcBorders>
+            <w:shd w:fill="auto" w:val="clear"/>
+            <w:tcMar>
+              <w:left w:w="54" w:type="dxa"/>
+            </w:tcMar>
+          </w:tcPr>
+          <w:p>
+            <w:pPr>
+              <w:pStyle w:val="TableContents"/>
+              <w:rPr/>
+            </w:pPr>
+            <w:r>
+              <w:rPr/>
+              <w:t>feilLoginnTeller: += 1</w:t>
+            </w:r>
+          </w:p>
+          <w:p>
+            <w:pPr>
+              <w:pStyle w:val="TableContents"/>
+              <w:rPr/>
+            </w:pPr>
+            <w:r>
+              <w:rPr/>
+              <w:t>feilLoginnSiste: cur.tid</w:t>
+            </w:r>
+          </w:p>
+          <w:p>
+            <w:pPr>
+              <w:pStyle w:val="TableContents"/>
+              <w:spacing w:before="0" w:after="160"/>
+              <w:rPr/>
+            </w:pPr>
+            <w:r>
+              <w:rPr/>
+              <w:t>forsøk gjennomføres</w:t>
+            </w:r>
+          </w:p>
+        </w:tc>
+      </w:tr>
+      <w:tr>
+        <w:trPr/>
+        <w:tc>
+          <w:tcPr>
+            <w:tcW w:w="3023" w:type="dxa"/>
+            <w:tcBorders>
+              <w:left w:val="single" w:sz="2" w:space="0" w:color="000000"/>
+              <w:bottom w:val="single" w:sz="2" w:space="0" w:color="000000"/>
+              <w:insideH w:val="single" w:sz="2" w:space="0" w:color="000000"/>
+            </w:tcBorders>
+            <w:shd w:fill="auto" w:val="clear"/>
+            <w:tcMar>
+              <w:left w:w="54" w:type="dxa"/>
+            </w:tcMar>
+          </w:tcPr>
+          <w:p>
+            <w:pPr>
+              <w:pStyle w:val="TableContents"/>
+              <w:spacing w:before="0" w:after="160"/>
+              <w:rPr/>
+            </w:pPr>
+            <w:r>
+              <w:rPr/>
+              <w:t>feilLoginnSiste:&lt;5m siden</w:t>
+            </w:r>
+          </w:p>
+        </w:tc>
+        <w:tc>
+          <w:tcPr>
+            <w:tcW w:w="3024" w:type="dxa"/>
+            <w:tcBorders>
+              <w:left w:val="single" w:sz="2" w:space="0" w:color="000000"/>
+              <w:bottom w:val="single" w:sz="2" w:space="0" w:color="000000"/>
+              <w:insideH w:val="single" w:sz="2" w:space="0" w:color="000000"/>
+            </w:tcBorders>
+            <w:shd w:fill="auto" w:val="clear"/>
+            <w:tcMar>
+              <w:left w:w="54" w:type="dxa"/>
+            </w:tcMar>
+          </w:tcPr>
+          <w:p>
+            <w:pPr>
+              <w:pStyle w:val="TableContents"/>
+              <w:spacing w:before="0" w:after="160"/>
+              <w:rPr/>
+            </w:pPr>
+            <w:bookmarkStart w:id="2" w:name="__DdeLink__55_2143395708"/>
+            <w:r>
+              <w:rPr/>
+              <w:t>feilLoginnTeller</w:t>
+            </w:r>
+            <w:bookmarkEnd w:id="2"/>
+            <w:r>
+              <w:rPr/>
+              <w:t>:3</w:t>
+            </w:r>
+          </w:p>
+        </w:tc>
+        <w:tc>
+          <w:tcPr>
+            <w:tcW w:w="3025" w:type="dxa"/>
+            <w:tcBorders>
+              <w:left w:val="single" w:sz="2" w:space="0" w:color="000000"/>
+              <w:bottom w:val="single" w:sz="2" w:space="0" w:color="000000"/>
+              <w:right w:val="single" w:sz="2" w:space="0" w:color="000000"/>
+              <w:insideH w:val="single" w:sz="2" w:space="0" w:color="000000"/>
+              <w:insideV w:val="single" w:sz="2" w:space="0" w:color="000000"/>
+            </w:tcBorders>
+            <w:shd w:fill="auto" w:val="clear"/>
+            <w:tcMar>
+              <w:left w:w="54" w:type="dxa"/>
+            </w:tcMar>
+          </w:tcPr>
+          <w:p>
+            <w:pPr>
+              <w:pStyle w:val="TableContents"/>
+              <w:spacing w:before="0" w:after="160"/>
+              <w:rPr/>
+            </w:pPr>
+            <w:r>
+              <w:rPr/>
+              <w:t>bruker må vente</w:t>
+            </w:r>
+          </w:p>
+        </w:tc>
+      </w:tr>
+      <w:tr>
+        <w:trPr/>
+        <w:tc>
+          <w:tcPr>
+            <w:tcW w:w="3023" w:type="dxa"/>
+            <w:tcBorders>
+              <w:left w:val="single" w:sz="2" w:space="0" w:color="000000"/>
+              <w:bottom w:val="single" w:sz="2" w:space="0" w:color="000000"/>
+              <w:insideH w:val="single" w:sz="2" w:space="0" w:color="000000"/>
+            </w:tcBorders>
+            <w:shd w:fill="auto" w:val="clear"/>
+            <w:tcMar>
+              <w:left w:w="54" w:type="dxa"/>
+            </w:tcMar>
+          </w:tcPr>
+          <w:p>
+            <w:pPr>
+              <w:pStyle w:val="TableContents"/>
+              <w:spacing w:before="0" w:after="160"/>
+              <w:rPr/>
+            </w:pPr>
+            <w:r>
+              <w:rPr/>
+              <w:t>feilLoginnSiste:&gt;=5m siden</w:t>
+            </w:r>
+          </w:p>
+        </w:tc>
+        <w:tc>
+          <w:tcPr>
+            <w:tcW w:w="3024" w:type="dxa"/>
+            <w:tcBorders>
+              <w:left w:val="single" w:sz="2" w:space="0" w:color="000000"/>
+              <w:bottom w:val="single" w:sz="2" w:space="0" w:color="000000"/>
+              <w:insideH w:val="single" w:sz="2" w:space="0" w:color="000000"/>
+            </w:tcBorders>
+            <w:shd w:fill="auto" w:val="clear"/>
+            <w:tcMar>
+              <w:left w:w="54" w:type="dxa"/>
+            </w:tcMar>
+          </w:tcPr>
+          <w:p>
+            <w:pPr>
+              <w:pStyle w:val="TableContents"/>
+              <w:spacing w:before="0" w:after="160"/>
+              <w:rPr/>
+            </w:pPr>
+            <w:r>
+              <w:rPr/>
+              <w:t>feilLoginnTeller:3</w:t>
+            </w:r>
+          </w:p>
+        </w:tc>
+        <w:tc>
+          <w:tcPr>
+            <w:tcW w:w="3025" w:type="dxa"/>
+            <w:tcBorders>
+              <w:left w:val="single" w:sz="2" w:space="0" w:color="000000"/>
+              <w:bottom w:val="single" w:sz="2" w:space="0" w:color="000000"/>
+              <w:right w:val="single" w:sz="2" w:space="0" w:color="000000"/>
+              <w:insideH w:val="single" w:sz="2" w:space="0" w:color="000000"/>
+              <w:insideV w:val="single" w:sz="2" w:space="0" w:color="000000"/>
+            </w:tcBorders>
+            <w:shd w:fill="auto" w:val="clear"/>
+            <w:tcMar>
+              <w:left w:w="54" w:type="dxa"/>
+            </w:tcMar>
+          </w:tcPr>
+          <w:p>
+            <w:pPr>
+              <w:pStyle w:val="TableContents"/>
+              <w:rPr/>
+            </w:pPr>
+            <w:r>
+              <w:rPr/>
+              <w:t>feilLoginnSiste: cur.tid</w:t>
+            </w:r>
+          </w:p>
+          <w:p>
+            <w:pPr>
+              <w:pStyle w:val="TableContents"/>
+              <w:rPr/>
+            </w:pPr>
+            <w:r>
+              <w:rPr/>
+              <w:t>feilLoginnTeller: 1</w:t>
+            </w:r>
+          </w:p>
+          <w:p>
+            <w:pPr>
+              <w:pStyle w:val="TableContents"/>
+              <w:spacing w:before="0" w:after="160"/>
+              <w:rPr/>
+            </w:pPr>
+            <w:r>
+              <w:rPr/>
+              <w:t>forsøk gjennomføres</w:t>
+            </w:r>
+            <w:r>
+              <w:rPr/>
+              <w:t xml:space="preserve"> </w:t>
+            </w:r>
+          </w:p>
+        </w:tc>
+      </w:tr>
+    </w:tbl>
+    <w:p>
+      <w:pPr>
+        <w:pStyle w:val="Normal"/>
+        <w:rPr/>
+      </w:pPr>
+      <w:r>
+        <w:rPr>
+          <w:b w:val="false"/>
+          <w:bCs w:val="false"/>
+        </w:rPr>
+        <w:t xml:space="preserve"> </w:t>
+      </w:r>
+    </w:p>
+    <w:p>
+      <w:pPr>
+        <w:pStyle w:val="Normal"/>
+        <w:rPr/>
+      </w:pPr>
+      <w:r>
+        <w:rPr/>
+      </w:r>
+    </w:p>
+    <w:p>
+      <w:pPr>
+        <w:pStyle w:val="Normal"/>
+        <w:rPr/>
+      </w:pPr>
+      <w:r>
+        <w:rPr/>
+      </w:r>
+    </w:p>
+    <w:p>
+      <w:pPr>
+        <w:pStyle w:val="Normal"/>
+        <w:rPr/>
+      </w:pPr>
+      <w:r>
+        <w:rPr/>
+      </w:r>
+    </w:p>
+    <w:p>
+      <w:pPr>
+        <w:pStyle w:val="Normal"/>
+        <w:rPr/>
+      </w:pPr>
+      <w:r>
+        <w:rPr/>
+      </w:r>
+    </w:p>
+    <w:p>
+      <w:pPr>
+        <w:pStyle w:val="Normal"/>
+        <w:rPr/>
+      </w:pPr>
+      <w:r>
+        <w:rPr/>
+        <w:t>Referanser</w:t>
+      </w:r>
+    </w:p>
+    <w:p>
+      <w:pPr>
+        <w:pStyle w:val="Normal"/>
+        <w:rPr/>
+      </w:pPr>
+      <w:r>
+        <w:rPr/>
+      </w:r>
+    </w:p>
+    <w:p>
+      <w:pPr>
+        <w:pStyle w:val="Normal"/>
+        <w:spacing w:before="0" w:after="160"/>
+        <w:rPr/>
+      </w:pPr>
+      <w:r>
+        <w:rPr/>
+        <w:t>Huseby, H, H. (2004). Innocent code. West Sussex: John Wiley &amp; Sons, Ltd.</w:t>
+      </w:r>
     </w:p>
     <w:sectPr>
+      <w:type w:val="nextPage"/>
       <w:pgSz w:w="11906" w:h="16838"/>
-      <w:pgMar w:top="1417" w:right="1417" w:bottom="1417" w:left="1417" w:header="708" w:footer="708" w:gutter="0"/>
-      <w:cols w:space="708"/>
-      <w:docGrid w:linePitch="360"/>
+      <w:pgMar w:left="1417" w:right="1417" w:header="0" w:top="1417" w:footer="0" w:bottom="1417" w:gutter="0"/>
+      <w:pgNumType w:fmt="decimal"/>
+      <w:formProt w:val="false"/>
+      <w:textDirection w:val="lrTb"/>
+      <w:docGrid w:type="default" w:linePitch="360" w:charSpace="4294965247"/>
     </w:sectPr>
   </w:body>
 </w:document>
 </file>
 
 <file path=word/styles.xml><?xml version="1.0" encoding="utf-8"?>
-<w:styles xmlns:mc="http://schemas.openxmlformats.org/markup-compatibility/2006" xmlns:r="http://schemas.openxmlformats.org/officeDocument/2006/relationships" xmlns:w="http://schemas.openxmlformats.org/wordprocessingml/2006/main" xmlns:w14="http://schemas.microsoft.com/office/word/2010/wordml" xmlns:w15="http://schemas.microsoft.com/office/word/2012/wordml" xmlns:w16cid="http://schemas.microsoft.com/office/word/2016/wordml/cid" xmlns:w16se="http://schemas.microsoft.com/office/word/2015/wordml/symex" mc:Ignorable="w14 w15 w16se w16cid">
+<w:styles xmlns:w="http://schemas.openxmlformats.org/wordprocessingml/2006/main" xmlns:w14="http://schemas.microsoft.com/office/word/2010/wordml" xmlns:mc="http://schemas.openxmlformats.org/markup-compatibility/2006" mc:Ignorable="w14">
   <w:docDefaults>
     <w:rPrDefault>
       <w:rPr>
-        <w:rFonts w:asciiTheme="minorHAnsi" w:eastAsiaTheme="minorHAnsi" w:hAnsiTheme="minorHAnsi" w:cstheme="minorBidi"/>
+        <w:rFonts w:ascii="Calibri" w:hAnsi="Calibri" w:eastAsia="Calibri" w:cs="" w:asciiTheme="minorHAnsi" w:cstheme="minorBidi" w:eastAsiaTheme="minorHAnsi" w:hAnsiTheme="minorHAnsi"/>
         <w:sz w:val="22"/>
         <w:szCs w:val="22"/>
         <w:lang w:val="nb-NO" w:eastAsia="en-US" w:bidi="ar-SA"/>
       </w:rPr>
     </w:rPrDefault>
     <w:pPrDefault>
-      <w:pPr>
-        <w:spacing w:after="160" w:line="259" w:lineRule="auto"/>
-      </w:pPr>
+      <w:pPr/>
     </w:pPrDefault>
   </w:docDefaults>
   <w:latentStyles w:defLockedState="0" w:defUIPriority="99" w:defSemiHidden="0" w:defUnhideWhenUsed="0" w:defQFormat="0" w:count="375">
     <w:lsdException w:name="Normal" w:uiPriority="0" w:qFormat="1"/>
     <w:lsdException w:name="heading 1" w:uiPriority="9" w:qFormat="1"/>
-    <w:lsdException w:name="heading 2" w:semiHidden="1" w:uiPriority="9" w:unhideWhenUsed="1" w:qFormat="1"/>
-    <w:lsdException w:name="heading 3" w:semiHidden="1" w:uiPriority="9" w:unhideWhenUsed="1" w:qFormat="1"/>
-    <w:lsdException w:name="heading 4" w:semiHidden="1" w:uiPriority="9" w:unhideWhenUsed="1" w:qFormat="1"/>
-    <w:lsdException w:name="heading 5" w:semiHidden="1" w:uiPriority="9" w:unhideWhenUsed="1" w:qFormat="1"/>
-    <w:lsdException w:name="heading 6" w:semiHidden="1" w:uiPriority="9" w:unhideWhenUsed="1" w:qFormat="1"/>
-    <w:lsdException w:name="heading 7" w:semiHidden="1" w:uiPriority="9" w:unhideWhenUsed="1" w:qFormat="1"/>
-    <w:lsdException w:name="heading 8" w:semiHidden="1" w:uiPriority="9" w:unhideWhenUsed="1" w:qFormat="1"/>
-    <w:lsdException w:name="heading 9" w:semiHidden="1" w:uiPriority="9" w:unhideWhenUsed="1" w:qFormat="1"/>
+    <w:lsdException w:name="heading 2" w:uiPriority="9" w:semiHidden="1" w:unhideWhenUsed="1" w:qFormat="1"/>
+    <w:lsdException w:name="heading 3" w:uiPriority="9" w:semiHidden="1" w:unhideWhenUsed="1" w:qFormat="1"/>
+    <w:lsdException w:name="heading 4" w:uiPriority="9" w:semiHidden="1" w:unhideWhenUsed="1" w:qFormat="1"/>
+    <w:lsdException w:name="heading 5" w:uiPriority="9" w:semiHidden="1" w:unhideWhenUsed="1" w:qFormat="1"/>
+    <w:lsdException w:name="heading 6" w:uiPriority="9" w:semiHidden="1" w:unhideWhenUsed="1" w:qFormat="1"/>
+    <w:lsdException w:name="heading 7" w:uiPriority="9" w:semiHidden="1" w:unhideWhenUsed="1" w:qFormat="1"/>
+    <w:lsdException w:name="heading 8" w:uiPriority="9" w:semiHidden="1" w:unhideWhenUsed="1" w:qFormat="1"/>
+    <w:lsdException w:name="heading 9" w:uiPriority="9" w:semiHidden="1" w:unhideWhenUsed="1" w:qFormat="1"/>
     <w:lsdException w:name="index 1" w:semiHidden="1" w:unhideWhenUsed="1"/>
     <w:lsdException w:name="index 2" w:semiHidden="1" w:unhideWhenUsed="1"/>
     <w:lsdException w:name="index 3" w:semiHidden="1" w:unhideWhenUsed="1"/>
@@ -712,22 +1424,22 @@
     <w:lsdException w:name="index 7" w:semiHidden="1" w:unhideWhenUsed="1"/>
     <w:lsdException w:name="index 8" w:semiHidden="1" w:unhideWhenUsed="1"/>
     <w:lsdException w:name="index 9" w:semiHidden="1" w:unhideWhenUsed="1"/>
-    <w:lsdException w:name="toc 1" w:semiHidden="1" w:uiPriority="39" w:unhideWhenUsed="1"/>
-    <w:lsdException w:name="toc 2" w:semiHidden="1" w:uiPriority="39" w:unhideWhenUsed="1"/>
-    <w:lsdException w:name="toc 3" w:semiHidden="1" w:uiPriority="39" w:unhideWhenUsed="1"/>
-    <w:lsdException w:name="toc 4" w:semiHidden="1" w:uiPriority="39" w:unhideWhenUsed="1"/>
-    <w:lsdException w:name="toc 5" w:semiHidden="1" w:uiPriority="39" w:unhideWhenUsed="1"/>
-    <w:lsdException w:name="toc 6" w:semiHidden="1" w:uiPriority="39" w:unhideWhenUsed="1"/>
-    <w:lsdException w:name="toc 7" w:semiHidden="1" w:uiPriority="39" w:unhideWhenUsed="1"/>
-    <w:lsdException w:name="toc 8" w:semiHidden="1" w:uiPriority="39" w:unhideWhenUsed="1"/>
-    <w:lsdException w:name="toc 9" w:semiHidden="1" w:uiPriority="39" w:unhideWhenUsed="1"/>
+    <w:lsdException w:name="toc 1" w:uiPriority="39" w:semiHidden="1" w:unhideWhenUsed="1"/>
+    <w:lsdException w:name="toc 2" w:uiPriority="39" w:semiHidden="1" w:unhideWhenUsed="1"/>
+    <w:lsdException w:name="toc 3" w:uiPriority="39" w:semiHidden="1" w:unhideWhenUsed="1"/>
+    <w:lsdException w:name="toc 4" w:uiPriority="39" w:semiHidden="1" w:unhideWhenUsed="1"/>
+    <w:lsdException w:name="toc 5" w:uiPriority="39" w:semiHidden="1" w:unhideWhenUsed="1"/>
+    <w:lsdException w:name="toc 6" w:uiPriority="39" w:semiHidden="1" w:unhideWhenUsed="1"/>
+    <w:lsdException w:name="toc 7" w:uiPriority="39" w:semiHidden="1" w:unhideWhenUsed="1"/>
+    <w:lsdException w:name="toc 8" w:uiPriority="39" w:semiHidden="1" w:unhideWhenUsed="1"/>
+    <w:lsdException w:name="toc 9" w:uiPriority="39" w:semiHidden="1" w:unhideWhenUsed="1"/>
     <w:lsdException w:name="Normal Indent" w:semiHidden="1" w:unhideWhenUsed="1"/>
     <w:lsdException w:name="footnote text" w:semiHidden="1" w:unhideWhenUsed="1"/>
     <w:lsdException w:name="annotation text" w:semiHidden="1" w:unhideWhenUsed="1"/>
     <w:lsdException w:name="header" w:semiHidden="1" w:unhideWhenUsed="1"/>
     <w:lsdException w:name="footer" w:semiHidden="1" w:unhideWhenUsed="1"/>
     <w:lsdException w:name="index heading" w:semiHidden="1" w:unhideWhenUsed="1"/>
-    <w:lsdException w:name="caption" w:semiHidden="1" w:uiPriority="35" w:unhideWhenUsed="1" w:qFormat="1"/>
+    <w:lsdException w:name="caption" w:uiPriority="35" w:semiHidden="1" w:unhideWhenUsed="1" w:qFormat="1"/>
     <w:lsdException w:name="table of figures" w:semiHidden="1" w:unhideWhenUsed="1"/>
     <w:lsdException w:name="envelope address" w:semiHidden="1" w:unhideWhenUsed="1"/>
     <w:lsdException w:name="envelope return" w:semiHidden="1" w:unhideWhenUsed="1"/>
@@ -758,7 +1470,7 @@
     <w:lsdException w:name="Title" w:uiPriority="10" w:qFormat="1"/>
     <w:lsdException w:name="Closing" w:semiHidden="1" w:unhideWhenUsed="1"/>
     <w:lsdException w:name="Signature" w:semiHidden="1" w:unhideWhenUsed="1"/>
-    <w:lsdException w:name="Default Paragraph Font" w:semiHidden="1" w:uiPriority="1" w:unhideWhenUsed="1"/>
+    <w:lsdException w:name="Default Paragraph Font" w:uiPriority="1" w:semiHidden="1" w:unhideWhenUsed="1"/>
     <w:lsdException w:name="Body Text" w:semiHidden="1" w:unhideWhenUsed="1"/>
     <w:lsdException w:name="Body Text Indent" w:semiHidden="1" w:unhideWhenUsed="1"/>
     <w:lsdException w:name="List Continue" w:semiHidden="1" w:unhideWhenUsed="1"/>
@@ -958,8 +1670,8 @@
     <w:lsdException w:name="Subtle Reference" w:uiPriority="31" w:qFormat="1"/>
     <w:lsdException w:name="Intense Reference" w:uiPriority="32" w:qFormat="1"/>
     <w:lsdException w:name="Book Title" w:uiPriority="33" w:qFormat="1"/>
-    <w:lsdException w:name="Bibliography" w:semiHidden="1" w:uiPriority="37" w:unhideWhenUsed="1"/>
-    <w:lsdException w:name="TOC Heading" w:semiHidden="1" w:uiPriority="39" w:unhideWhenUsed="1" w:qFormat="1"/>
+    <w:lsdException w:name="Bibliography" w:uiPriority="37" w:semiHidden="1" w:unhideWhenUsed="1"/>
+    <w:lsdException w:name="TOC Heading" w:uiPriority="39" w:semiHidden="1" w:unhideWhenUsed="1" w:qFormat="1"/>
     <w:lsdException w:name="Plain Table 1" w:uiPriority="41"/>
     <w:lsdException w:name="Plain Table 2" w:uiPriority="42"/>
     <w:lsdException w:name="Plain Table 3" w:uiPriority="43"/>
@@ -1069,15 +1781,102 @@
     <w:lsdException w:name="Hashtag" w:semiHidden="1" w:unhideWhenUsed="1"/>
     <w:lsdException w:name="Unresolved Mention" w:semiHidden="1" w:unhideWhenUsed="1"/>
   </w:latentStyles>
-  <w:style w:type="paragraph" w:default="1" w:styleId="Normal">
+  <w:style w:type="paragraph" w:styleId="Normal" w:default="1">
     <w:name w:val="Normal"/>
     <w:qFormat/>
+    <w:pPr>
+      <w:widowControl/>
+      <w:bidi w:val="0"/>
+      <w:spacing w:lineRule="auto" w:line="259" w:before="0" w:after="160"/>
+      <w:jc w:val="left"/>
+    </w:pPr>
+    <w:rPr>
+      <w:rFonts w:ascii="Calibri" w:hAnsi="Calibri" w:eastAsia="Calibri" w:cs="" w:asciiTheme="minorHAnsi" w:cstheme="minorBidi" w:eastAsiaTheme="minorHAnsi" w:hAnsiTheme="minorHAnsi"/>
+      <w:color w:val="auto"/>
+      <w:sz w:val="22"/>
+      <w:szCs w:val="22"/>
+      <w:lang w:val="nb-NO" w:eastAsia="en-US" w:bidi="ar-SA"/>
+    </w:rPr>
   </w:style>
-  <w:style w:type="character" w:default="1" w:styleId="Standardskriftforavsnitt">
+  <w:style w:type="character" w:styleId="DefaultParagraphFont" w:default="1">
     <w:name w:val="Default Paragraph Font"/>
     <w:uiPriority w:val="1"/>
     <w:semiHidden/>
     <w:unhideWhenUsed/>
+    <w:qFormat/>
+    <w:rPr/>
+  </w:style>
+  <w:style w:type="paragraph" w:styleId="Heading">
+    <w:name w:val="Heading"/>
+    <w:basedOn w:val="Normal"/>
+    <w:next w:val="TextBody"/>
+    <w:qFormat/>
+    <w:pPr>
+      <w:keepNext/>
+      <w:spacing w:before="240" w:after="120"/>
+    </w:pPr>
+    <w:rPr>
+      <w:rFonts w:ascii="Liberation Sans" w:hAnsi="Liberation Sans" w:eastAsia="Noto Sans CJK SC Regular" w:cs="FreeSans"/>
+      <w:sz w:val="28"/>
+      <w:szCs w:val="28"/>
+    </w:rPr>
+  </w:style>
+  <w:style w:type="paragraph" w:styleId="TextBody">
+    <w:name w:val="Body Text"/>
+    <w:basedOn w:val="Normal"/>
+    <w:pPr>
+      <w:spacing w:lineRule="auto" w:line="288" w:before="0" w:after="140"/>
+    </w:pPr>
+    <w:rPr/>
+  </w:style>
+  <w:style w:type="paragraph" w:styleId="List">
+    <w:name w:val="List"/>
+    <w:basedOn w:val="TextBody"/>
+    <w:pPr/>
+    <w:rPr>
+      <w:rFonts w:cs="FreeSans"/>
+    </w:rPr>
+  </w:style>
+  <w:style w:type="paragraph" w:styleId="Caption">
+    <w:name w:val="Caption"/>
+    <w:basedOn w:val="Normal"/>
+    <w:qFormat/>
+    <w:pPr>
+      <w:suppressLineNumbers/>
+      <w:spacing w:before="120" w:after="120"/>
+    </w:pPr>
+    <w:rPr>
+      <w:rFonts w:cs="FreeSans"/>
+      <w:i/>
+      <w:iCs/>
+      <w:sz w:val="24"/>
+      <w:szCs w:val="24"/>
+    </w:rPr>
+  </w:style>
+  <w:style w:type="paragraph" w:styleId="Index">
+    <w:name w:val="Index"/>
+    <w:basedOn w:val="Normal"/>
+    <w:qFormat/>
+    <w:pPr>
+      <w:suppressLineNumbers/>
+    </w:pPr>
+    <w:rPr>
+      <w:rFonts w:cs="FreeSans"/>
+    </w:rPr>
+  </w:style>
+  <w:style w:type="paragraph" w:styleId="TableContents">
+    <w:name w:val="Table Contents"/>
+    <w:basedOn w:val="Normal"/>
+    <w:qFormat/>
+    <w:pPr/>
+    <w:rPr/>
+  </w:style>
+  <w:style w:type="numbering" w:styleId="NoList" w:default="1">
+    <w:name w:val="No List"/>
+    <w:uiPriority w:val="99"/>
+    <w:semiHidden/>
+    <w:unhideWhenUsed/>
+    <w:qFormat/>
   </w:style>
   <w:style w:type="table" w:default="1" w:styleId="Vanligtabell">
     <w:name w:val="Normal Table"/>
@@ -1093,12 +1892,6 @@
         <w:right w:w="108" w:type="dxa"/>
       </w:tblCellMar>
     </w:tblPr>
-  </w:style>
-  <w:style w:type="numbering" w:default="1" w:styleId="Ingenliste">
-    <w:name w:val="No List"/>
-    <w:uiPriority w:val="99"/>
-    <w:semiHidden/>
-    <w:unhideWhenUsed/>
   </w:style>
 </w:styles>
 </file>

</xml_diff>